<commit_message>
Ajustes no estudo dirigido.
</commit_message>
<xml_diff>
--- a/estudo_dirigido/Relatorio.docx
+++ b/estudo_dirigido/Relatorio.docx
@@ -2763,7 +2763,39 @@
           <w:sz w:val="26"/>
           <w:szCs w:val="26"/>
         </w:rPr>
-        <w:t xml:space="preserve">Por ser uma abordagem gulosa, esta abordagem resulta em uma solução sub-ótima, assim como a abordagem anterior. </w:t>
+        <w:t>Por ser uma abordagem gulosa, esta abordagem</w:t>
+      </w:r>
+      <w:r>
+        <w:rPr>
+          <w:rFonts w:ascii="Times New Roman" w:hAnsi="Times New Roman" w:cs="Times New Roman"/>
+          <w:sz w:val="26"/>
+          <w:szCs w:val="26"/>
+        </w:rPr>
+        <w:t xml:space="preserve"> pode</w:t>
+      </w:r>
+      <w:r>
+        <w:rPr>
+          <w:rFonts w:ascii="Times New Roman" w:hAnsi="Times New Roman" w:cs="Times New Roman"/>
+          <w:sz w:val="26"/>
+          <w:szCs w:val="26"/>
+        </w:rPr>
+        <w:t xml:space="preserve"> resulta</w:t>
+      </w:r>
+      <w:r>
+        <w:rPr>
+          <w:rFonts w:ascii="Times New Roman" w:hAnsi="Times New Roman" w:cs="Times New Roman"/>
+          <w:sz w:val="26"/>
+          <w:szCs w:val="26"/>
+        </w:rPr>
+        <w:t>r</w:t>
+      </w:r>
+      <w:r>
+        <w:rPr>
+          <w:rFonts w:ascii="Times New Roman" w:hAnsi="Times New Roman" w:cs="Times New Roman"/>
+          <w:sz w:val="26"/>
+          <w:szCs w:val="26"/>
+        </w:rPr>
+        <w:t xml:space="preserve"> em uma solução sub-ótima, assim como a abordagem anterior. </w:t>
       </w:r>
     </w:p>
     <w:p>
@@ -3304,6 +3336,7 @@
         <w:outlineLvl w:val="1"/>
         <w:rPr>
           <w:rFonts w:ascii="Times New Roman" w:hAnsi="Times New Roman" w:cs="Times New Roman"/>
+          <w:i/>
           <w:sz w:val="26"/>
           <w:szCs w:val="26"/>
         </w:rPr>
@@ -3312,6 +3345,7 @@
       <w:r>
         <w:rPr>
           <w:rFonts w:ascii="Times New Roman" w:hAnsi="Times New Roman" w:cs="Times New Roman"/>
+          <w:i/>
           <w:sz w:val="26"/>
           <w:szCs w:val="26"/>
         </w:rPr>
@@ -3347,7 +3381,7 @@
                 <wp:positionV relativeFrom="paragraph">
                   <wp:posOffset>26670</wp:posOffset>
                 </wp:positionV>
-                <wp:extent cx="3063240" cy="1714500"/>
+                <wp:extent cx="3063240" cy="2228850"/>
                 <wp:effectExtent l="0" t="0" r="3810" b="0"/>
                 <wp:wrapSquare wrapText="bothSides"/>
                 <wp:docPr id="1" name="Caixa de Texto 2"/>
@@ -3363,7 +3397,7 @@
                       <wps:spPr bwMode="auto">
                         <a:xfrm>
                           <a:off x="0" y="0"/>
-                          <a:ext cx="3063240" cy="1714500"/>
+                          <a:ext cx="3063240" cy="2228850"/>
                         </a:xfrm>
                         <a:prstGeom prst="rect">
                           <a:avLst/>
@@ -3382,6 +3416,7 @@
                         <w:txbxContent>
                           <w:p>
                             <w:pPr>
+                              <w:spacing w:line="360" w:lineRule="auto"/>
                               <w:jc w:val="both"/>
                             </w:pPr>
                             <w:r>
@@ -3443,16 +3478,7 @@
                                 <w:szCs w:val="26"/>
                                 <w:lang w:val="pt-PT" w:eastAsia="pt-BR"/>
                               </w:rPr>
-                              <w:t xml:space="preserve">para explorar o espaço da solução além da otimização local. </w:t>
-                            </w:r>
-                            <w:r>
-                              <w:rPr>
-                                <w:rFonts w:ascii="Times New Roman" w:eastAsia="Times New Roman" w:hAnsi="Times New Roman" w:cs="Times New Roman"/>
-                                <w:sz w:val="26"/>
-                                <w:szCs w:val="26"/>
-                                <w:lang w:val="pt-PT" w:eastAsia="pt-BR"/>
-                              </w:rPr>
-                              <w:t>Um dos principais</w:t>
+                              <w:t>para explorar o espaço da solução além da otimização local. Um dos principais</w:t>
                             </w:r>
                             <w:r>
                               <w:rPr>
@@ -3548,6 +3574,7 @@
                                 <w:id w:val="-1313710442"/>
                                 <w:citation/>
                               </w:sdtPr>
+                              <w:sdtEndPr/>
                               <w:sdtContent>
                                 <w:r>
                                   <w:rPr>
@@ -3626,11 +3653,16 @@
           </mc:Choice>
           <mc:Fallback>
             <w:pict>
-              <v:shape id="_x0000_s1027" type="#_x0000_t202" style="position:absolute;margin-left:190pt;margin-top:2.1pt;width:241.2pt;height:135pt;z-index:251661312;visibility:visible;mso-wrap-style:square;mso-width-percent:0;mso-height-percent:0;mso-wrap-distance-left:9pt;mso-wrap-distance-top:3.6pt;mso-wrap-distance-right:9pt;mso-wrap-distance-bottom:3.6pt;mso-position-horizontal:right;mso-position-horizontal-relative:margin;mso-position-vertical:absolute;mso-position-vertical-relative:text;mso-width-percent:0;mso-height-percent:0;mso-width-relative:margin;mso-height-relative:margin;v-text-anchor:top" o:gfxdata="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" o:allowoverlap="f" stroked="f">
+              <v:shapetype id="_x0000_t202" coordsize="21600,21600" o:spt="202" path="m,l,21600r21600,l21600,xe">
+                <v:stroke joinstyle="miter"/>
+                <v:path gradientshapeok="t" o:connecttype="rect"/>
+              </v:shapetype>
+              <v:shape id="_x0000_s1027" type="#_x0000_t202" style="position:absolute;margin-left:190pt;margin-top:2.1pt;width:241.2pt;height:175.5pt;z-index:251661312;visibility:visible;mso-wrap-style:square;mso-width-percent:0;mso-height-percent:0;mso-wrap-distance-left:9pt;mso-wrap-distance-top:3.6pt;mso-wrap-distance-right:9pt;mso-wrap-distance-bottom:3.6pt;mso-position-horizontal:right;mso-position-horizontal-relative:margin;mso-position-vertical:absolute;mso-position-vertical-relative:text;mso-width-percent:0;mso-height-percent:0;mso-width-relative:margin;mso-height-relative:margin;v-text-anchor:top" o:gfxdata="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" o:allowoverlap="f" stroked="f">
                 <v:textbox inset="0,0,0,0">
                   <w:txbxContent>
                     <w:p>
                       <w:pPr>
+                        <w:spacing w:line="360" w:lineRule="auto"/>
                         <w:jc w:val="both"/>
                       </w:pPr>
                       <w:r>
@@ -3692,16 +3724,7 @@
                           <w:szCs w:val="26"/>
                           <w:lang w:val="pt-PT" w:eastAsia="pt-BR"/>
                         </w:rPr>
-                        <w:t xml:space="preserve">para explorar o espaço da solução além da otimização local. </w:t>
-                      </w:r>
-                      <w:r>
-                        <w:rPr>
-                          <w:rFonts w:ascii="Times New Roman" w:eastAsia="Times New Roman" w:hAnsi="Times New Roman" w:cs="Times New Roman"/>
-                          <w:sz w:val="26"/>
-                          <w:szCs w:val="26"/>
-                          <w:lang w:val="pt-PT" w:eastAsia="pt-BR"/>
-                        </w:rPr>
-                        <w:t>Um dos principais</w:t>
+                        <w:t>para explorar o espaço da solução além da otimização local. Um dos principais</w:t>
                       </w:r>
                       <w:r>
                         <w:rPr>
@@ -3797,6 +3820,7 @@
                           <w:id w:val="-1313710442"/>
                           <w:citation/>
                         </w:sdtPr>
+                        <w:sdtEndPr/>
                         <w:sdtContent>
                           <w:r>
                             <w:rPr>
@@ -3924,6 +3948,18 @@
     <w:p>
       <w:pPr>
         <w:spacing w:line="360" w:lineRule="auto"/>
+        <w:jc w:val="both"/>
+        <w:rPr>
+          <w:rFonts w:ascii="Times New Roman" w:hAnsi="Times New Roman" w:cs="Times New Roman"/>
+          <w:b/>
+          <w:sz w:val="26"/>
+          <w:szCs w:val="26"/>
+        </w:rPr>
+      </w:pPr>
+    </w:p>
+    <w:p>
+      <w:pPr>
+        <w:spacing w:line="360" w:lineRule="auto"/>
         <w:ind w:firstLine="357"/>
         <w:jc w:val="both"/>
         <w:rPr>
@@ -3932,6 +3968,18 @@
           <w:szCs w:val="26"/>
         </w:rPr>
       </w:pPr>
+    </w:p>
+    <w:p>
+      <w:pPr>
+        <w:spacing w:line="360" w:lineRule="auto"/>
+        <w:ind w:firstLine="357"/>
+        <w:jc w:val="both"/>
+        <w:rPr>
+          <w:rFonts w:ascii="Times New Roman" w:hAnsi="Times New Roman" w:cs="Times New Roman"/>
+          <w:sz w:val="26"/>
+          <w:szCs w:val="26"/>
+        </w:rPr>
+      </w:pPr>
       <w:r>
         <w:rPr>
           <w:rFonts w:ascii="Times New Roman" w:hAnsi="Times New Roman" w:cs="Times New Roman"/>
@@ -4041,7 +4089,7 @@
           <w:sz w:val="26"/>
           <w:szCs w:val="26"/>
         </w:rPr>
-        <w:instrText xml:space="preserve"> REF _Ref529467043 \h </w:instrText>
+        <w:instrText xml:space="preserve"> REF _Ref529467043 \h  \* MERGEFORMAT </w:instrText>
       </w:r>
       <w:r>
         <w:rPr>
@@ -4050,15 +4098,6 @@
           <w:sz w:val="26"/>
           <w:szCs w:val="26"/>
         </w:rPr>
-      </w:r>
-      <w:r>
-        <w:rPr>
-          <w:rFonts w:ascii="Times New Roman" w:hAnsi="Times New Roman" w:cs="Times New Roman"/>
-          <w:color w:val="000000" w:themeColor="text1"/>
-          <w:sz w:val="26"/>
-          <w:szCs w:val="26"/>
-        </w:rPr>
-        <w:instrText xml:space="preserve"> \* MERGEFORMAT </w:instrText>
       </w:r>
       <w:r>
         <w:rPr>
@@ -4120,8 +4159,8 @@
           <w:szCs w:val="26"/>
         </w:rPr>
       </w:pPr>
-      <w:bookmarkStart w:id="4" w:name="_Ref529467031"/>
-      <w:bookmarkStart w:id="5" w:name="_Ref529467043"/>
+      <w:bookmarkStart w:id="4" w:name="_Ref529467043"/>
+      <w:bookmarkStart w:id="5" w:name="_Ref529467031"/>
       <w:r>
         <w:rPr>
           <w:rFonts w:ascii="Times New Roman" w:hAnsi="Times New Roman" w:cs="Times New Roman"/>
@@ -4184,7 +4223,7 @@
         </w:rPr>
         <w:fldChar w:fldCharType="end"/>
       </w:r>
-      <w:bookmarkEnd w:id="5"/>
+      <w:bookmarkEnd w:id="4"/>
       <w:r>
         <w:rPr>
           <w:rFonts w:ascii="Times New Roman" w:hAnsi="Times New Roman" w:cs="Times New Roman"/>
@@ -4193,9 +4232,18 @@
           <w:sz w:val="22"/>
           <w:szCs w:val="26"/>
         </w:rPr>
-        <w:t>- Algoritmo Tabu Search</w:t>
-      </w:r>
-      <w:bookmarkEnd w:id="4"/>
+        <w:t xml:space="preserve">- Algoritmo </w:t>
+      </w:r>
+      <w:r>
+        <w:rPr>
+          <w:rFonts w:ascii="Times New Roman" w:hAnsi="Times New Roman" w:cs="Times New Roman"/>
+          <w:color w:val="000000" w:themeColor="text1"/>
+          <w:sz w:val="22"/>
+          <w:szCs w:val="26"/>
+        </w:rPr>
+        <w:t>Tabu Search</w:t>
+      </w:r>
+      <w:bookmarkEnd w:id="5"/>
     </w:p>
     <w:p>
       <w:pPr>
@@ -4214,8 +4262,8 @@
         </w:rPr>
         <w:drawing>
           <wp:inline distT="0" distB="0" distL="0" distR="0">
-            <wp:extent cx="5400040" cy="3133725"/>
-            <wp:effectExtent l="0" t="0" r="0" b="9525"/>
+            <wp:extent cx="5597719" cy="2973627"/>
+            <wp:effectExtent l="0" t="0" r="3175" b="0"/>
             <wp:docPr id="3" name="Imagem 3"/>
             <wp:cNvGraphicFramePr>
               <a:graphicFrameLocks xmlns:a="http://schemas.openxmlformats.org/drawingml/2006/main" noChangeAspect="1"/>
@@ -4242,7 +4290,7 @@
                   <pic:spPr>
                     <a:xfrm>
                       <a:off x="0" y="0"/>
-                      <a:ext cx="5400040" cy="3133725"/>
+                      <a:ext cx="5635612" cy="2993757"/>
                     </a:xfrm>
                     <a:prstGeom prst="rect">
                       <a:avLst/>
@@ -4274,118 +4322,60 @@
         </w:rPr>
         <w:t xml:space="preserve">Fonte: </w:t>
       </w:r>
-      <w:sdt>
-        <w:sdtPr>
-          <w:rPr>
-            <w:rFonts w:ascii="Times New Roman" w:hAnsi="Times New Roman" w:cs="Times New Roman"/>
-            <w:sz w:val="20"/>
-            <w:szCs w:val="26"/>
-          </w:rPr>
-          <w:id w:val="-1043514580"/>
-          <w:citation/>
-        </w:sdtPr>
-        <w:sdtContent>
-          <w:r>
-            <w:rPr>
-              <w:rFonts w:ascii="Times New Roman" w:hAnsi="Times New Roman" w:cs="Times New Roman"/>
-              <w:sz w:val="20"/>
-              <w:szCs w:val="26"/>
-            </w:rPr>
-            <w:fldChar w:fldCharType="begin"/>
-          </w:r>
-          <w:r>
-            <w:rPr>
-              <w:rFonts w:ascii="Times New Roman" w:hAnsi="Times New Roman" w:cs="Times New Roman"/>
-              <w:sz w:val="20"/>
-              <w:szCs w:val="26"/>
-            </w:rPr>
-            <w:instrText xml:space="preserve"> CITATION Tan16 \l 1046 </w:instrText>
-          </w:r>
-          <w:r>
-            <w:rPr>
-              <w:rFonts w:ascii="Times New Roman" w:hAnsi="Times New Roman" w:cs="Times New Roman"/>
-              <w:sz w:val="20"/>
-              <w:szCs w:val="26"/>
-            </w:rPr>
-            <w:fldChar w:fldCharType="separate"/>
-          </w:r>
-          <w:r>
-            <w:rPr>
-              <w:rFonts w:ascii="Times New Roman" w:hAnsi="Times New Roman" w:cs="Times New Roman"/>
-              <w:noProof/>
-              <w:sz w:val="20"/>
-              <w:szCs w:val="26"/>
-            </w:rPr>
-            <w:t>(TANZILA ISLAM, 2016)</w:t>
-          </w:r>
-          <w:r>
-            <w:rPr>
-              <w:rFonts w:ascii="Times New Roman" w:hAnsi="Times New Roman" w:cs="Times New Roman"/>
-              <w:sz w:val="20"/>
-              <w:szCs w:val="26"/>
-            </w:rPr>
-            <w:fldChar w:fldCharType="end"/>
-          </w:r>
-        </w:sdtContent>
-      </w:sdt>
-    </w:p>
-    <w:p/>
-    <w:p>
-      <w:bookmarkStart w:id="6" w:name="_GoBack"/>
-      <w:bookmarkEnd w:id="6"/>
-    </w:p>
-    <w:p>
-      <w:pPr>
-        <w:jc w:val="center"/>
-      </w:pPr>
-    </w:p>
-    <w:p>
-      <w:pPr>
-        <w:spacing w:line="360" w:lineRule="auto"/>
-        <w:jc w:val="both"/>
-        <w:rPr>
-          <w:rFonts w:ascii="Times New Roman" w:hAnsi="Times New Roman" w:cs="Times New Roman"/>
-          <w:b/>
-          <w:sz w:val="26"/>
-          <w:szCs w:val="26"/>
-        </w:rPr>
-      </w:pPr>
-    </w:p>
-    <w:p>
-      <w:pPr>
-        <w:spacing w:line="360" w:lineRule="auto"/>
-        <w:jc w:val="both"/>
-        <w:rPr>
-          <w:rFonts w:ascii="Times New Roman" w:hAnsi="Times New Roman" w:cs="Times New Roman"/>
-          <w:b/>
-          <w:sz w:val="26"/>
-          <w:szCs w:val="26"/>
-        </w:rPr>
-      </w:pPr>
-    </w:p>
-    <w:p>
-      <w:pPr>
-        <w:spacing w:line="360" w:lineRule="auto"/>
-        <w:jc w:val="both"/>
-        <w:rPr>
-          <w:rFonts w:ascii="Times New Roman" w:hAnsi="Times New Roman" w:cs="Times New Roman"/>
-          <w:b/>
-          <w:sz w:val="26"/>
-          <w:szCs w:val="26"/>
-        </w:rPr>
-      </w:pPr>
-    </w:p>
-    <w:p>
-      <w:pPr>
-        <w:spacing w:line="360" w:lineRule="auto"/>
-        <w:jc w:val="both"/>
-        <w:rPr>
-          <w:rFonts w:ascii="Times New Roman" w:hAnsi="Times New Roman" w:cs="Times New Roman"/>
-          <w:b/>
-          <w:sz w:val="26"/>
-          <w:szCs w:val="26"/>
-        </w:rPr>
-      </w:pPr>
+      <w:r>
+        <w:rPr>
+          <w:rFonts w:ascii="Times New Roman" w:hAnsi="Times New Roman" w:cs="Times New Roman"/>
+          <w:noProof/>
+          <w:sz w:val="20"/>
+          <w:szCs w:val="26"/>
+        </w:rPr>
+        <w:t>T</w:t>
+      </w:r>
+      <w:r>
+        <w:rPr>
+          <w:rFonts w:ascii="Times New Roman" w:hAnsi="Times New Roman" w:cs="Times New Roman"/>
+          <w:noProof/>
+          <w:sz w:val="20"/>
+          <w:szCs w:val="26"/>
+        </w:rPr>
+        <w:t>anzila</w:t>
+      </w:r>
+      <w:r>
+        <w:rPr>
+          <w:rFonts w:ascii="Times New Roman" w:hAnsi="Times New Roman" w:cs="Times New Roman"/>
+          <w:noProof/>
+          <w:sz w:val="20"/>
+          <w:szCs w:val="26"/>
+        </w:rPr>
+        <w:t xml:space="preserve"> I</w:t>
+      </w:r>
+      <w:r>
+        <w:rPr>
+          <w:rFonts w:ascii="Times New Roman" w:hAnsi="Times New Roman" w:cs="Times New Roman"/>
+          <w:noProof/>
+          <w:sz w:val="20"/>
+          <w:szCs w:val="26"/>
+        </w:rPr>
+        <w:t>slam</w:t>
+      </w:r>
+      <w:r>
+        <w:rPr>
+          <w:rFonts w:ascii="Times New Roman" w:hAnsi="Times New Roman" w:cs="Times New Roman"/>
+          <w:noProof/>
+          <w:sz w:val="20"/>
+          <w:szCs w:val="26"/>
+        </w:rPr>
+        <w:t>, 2016</w:t>
+      </w:r>
+      <w:r>
+        <w:rPr>
+          <w:rFonts w:ascii="Times New Roman" w:hAnsi="Times New Roman" w:cs="Times New Roman"/>
+          <w:noProof/>
+          <w:sz w:val="20"/>
+          <w:szCs w:val="26"/>
+        </w:rPr>
+        <w:t>, adaptado</w:t>
+      </w:r>
     </w:p>
     <w:p>
       <w:pPr>
@@ -4399,20 +4389,563 @@
         <w:outlineLvl w:val="1"/>
         <w:rPr>
           <w:rFonts w:ascii="Times New Roman" w:hAnsi="Times New Roman" w:cs="Times New Roman"/>
-          <w:sz w:val="26"/>
-          <w:szCs w:val="26"/>
-        </w:rPr>
-      </w:pPr>
-      <w:bookmarkStart w:id="7" w:name="_Toc529459307"/>
-      <w:r>
-        <w:rPr>
-          <w:rFonts w:ascii="Times New Roman" w:hAnsi="Times New Roman" w:cs="Times New Roman"/>
+          <w:i/>
+          <w:sz w:val="26"/>
+          <w:szCs w:val="26"/>
+        </w:rPr>
+      </w:pPr>
+      <w:bookmarkStart w:id="6" w:name="_Toc529459307"/>
+      <w:r>
+        <w:rPr>
+          <w:rFonts w:ascii="Times New Roman" w:hAnsi="Times New Roman" w:cs="Times New Roman"/>
+          <w:i/>
           <w:sz w:val="26"/>
           <w:szCs w:val="26"/>
         </w:rPr>
         <w:t>SIMULATED ANNEALING</w:t>
       </w:r>
-      <w:bookmarkEnd w:id="7"/>
+      <w:bookmarkEnd w:id="6"/>
+    </w:p>
+    <w:p>
+      <w:pPr>
+        <w:spacing w:line="360" w:lineRule="auto"/>
+        <w:ind w:firstLine="357"/>
+        <w:jc w:val="both"/>
+        <w:rPr>
+          <w:rFonts w:ascii="Times New Roman" w:hAnsi="Times New Roman" w:cs="Times New Roman"/>
+          <w:sz w:val="26"/>
+          <w:szCs w:val="26"/>
+        </w:rPr>
+      </w:pPr>
+      <w:r>
+        <w:rPr>
+          <w:rFonts w:ascii="Times New Roman" w:hAnsi="Times New Roman" w:cs="Times New Roman"/>
+          <w:sz w:val="26"/>
+          <w:szCs w:val="26"/>
+        </w:rPr>
+        <w:t xml:space="preserve">O algoritmo </w:t>
+      </w:r>
+      <w:r>
+        <w:rPr>
+          <w:rFonts w:ascii="Times New Roman" w:hAnsi="Times New Roman" w:cs="Times New Roman"/>
+          <w:i/>
+          <w:sz w:val="26"/>
+          <w:szCs w:val="26"/>
+        </w:rPr>
+        <w:t>Simulated Annealing</w:t>
+      </w:r>
+      <w:r>
+        <w:rPr>
+          <w:rFonts w:ascii="Times New Roman" w:hAnsi="Times New Roman" w:cs="Times New Roman"/>
+          <w:sz w:val="26"/>
+          <w:szCs w:val="26"/>
+        </w:rPr>
+        <w:t xml:space="preserve"> surgiu como uma alternativa ao </w:t>
+      </w:r>
+      <w:r>
+        <w:rPr>
+          <w:rFonts w:ascii="Times New Roman" w:hAnsi="Times New Roman" w:cs="Times New Roman"/>
+          <w:i/>
+          <w:sz w:val="26"/>
+          <w:szCs w:val="26"/>
+        </w:rPr>
+        <w:t>Tabu-search</w:t>
+      </w:r>
+      <w:r>
+        <w:rPr>
+          <w:rFonts w:ascii="Times New Roman" w:hAnsi="Times New Roman" w:cs="Times New Roman"/>
+          <w:sz w:val="26"/>
+          <w:szCs w:val="26"/>
+        </w:rPr>
+        <w:t xml:space="preserve">, </w:t>
+      </w:r>
+      <w:r>
+        <w:rPr>
+          <w:rFonts w:ascii="Times New Roman" w:hAnsi="Times New Roman" w:cs="Times New Roman"/>
+          <w:sz w:val="26"/>
+          <w:szCs w:val="26"/>
+        </w:rPr>
+        <w:t xml:space="preserve">por sua </w:t>
+      </w:r>
+      <w:r>
+        <w:rPr>
+          <w:rFonts w:ascii="Times New Roman" w:hAnsi="Times New Roman" w:cs="Times New Roman"/>
+          <w:sz w:val="26"/>
+          <w:szCs w:val="26"/>
+        </w:rPr>
+        <w:t xml:space="preserve">abordagem </w:t>
+      </w:r>
+      <w:r>
+        <w:rPr>
+          <w:rFonts w:ascii="Times New Roman" w:hAnsi="Times New Roman" w:cs="Times New Roman"/>
+          <w:sz w:val="26"/>
+          <w:szCs w:val="26"/>
+        </w:rPr>
+        <w:t>sempre escolhe</w:t>
+      </w:r>
+      <w:r>
+        <w:rPr>
+          <w:rFonts w:ascii="Times New Roman" w:hAnsi="Times New Roman" w:cs="Times New Roman"/>
+          <w:sz w:val="26"/>
+          <w:szCs w:val="26"/>
+        </w:rPr>
+        <w:t>r</w:t>
+      </w:r>
+      <w:r>
+        <w:rPr>
+          <w:rFonts w:ascii="Times New Roman" w:hAnsi="Times New Roman" w:cs="Times New Roman"/>
+          <w:sz w:val="26"/>
+          <w:szCs w:val="26"/>
+        </w:rPr>
+        <w:t xml:space="preserve"> </w:t>
+      </w:r>
+      <w:r>
+        <w:rPr>
+          <w:rFonts w:ascii="Times New Roman" w:hAnsi="Times New Roman" w:cs="Times New Roman"/>
+          <w:sz w:val="26"/>
+          <w:szCs w:val="26"/>
+        </w:rPr>
+        <w:t xml:space="preserve">as melhores soluções, desde o início do algoritmo. </w:t>
+      </w:r>
+      <w:r>
+        <w:rPr>
+          <w:rFonts w:ascii="Times New Roman" w:hAnsi="Times New Roman" w:cs="Times New Roman"/>
+          <w:sz w:val="26"/>
+          <w:szCs w:val="26"/>
+        </w:rPr>
+        <w:t xml:space="preserve">O </w:t>
+      </w:r>
+      <w:r>
+        <w:rPr>
+          <w:rFonts w:ascii="Times New Roman" w:hAnsi="Times New Roman" w:cs="Times New Roman"/>
+          <w:i/>
+          <w:sz w:val="26"/>
+          <w:szCs w:val="26"/>
+        </w:rPr>
+        <w:t>Simulated Annealing</w:t>
+      </w:r>
+      <w:r>
+        <w:rPr>
+          <w:rFonts w:ascii="Times New Roman" w:hAnsi="Times New Roman" w:cs="Times New Roman"/>
+          <w:sz w:val="26"/>
+          <w:szCs w:val="26"/>
+        </w:rPr>
+        <w:t xml:space="preserve"> permite uma tolerância maior com </w:t>
+      </w:r>
+      <w:r>
+        <w:rPr>
+          <w:rFonts w:ascii="Times New Roman" w:hAnsi="Times New Roman" w:cs="Times New Roman"/>
+          <w:sz w:val="26"/>
+          <w:szCs w:val="26"/>
+        </w:rPr>
+        <w:t>as soluções ruins, encontradas no início do algoritmo, permitindo um alcance maior</w:t>
+      </w:r>
+      <w:r>
+        <w:rPr>
+          <w:rFonts w:ascii="Times New Roman" w:hAnsi="Times New Roman" w:cs="Times New Roman"/>
+          <w:sz w:val="26"/>
+          <w:szCs w:val="26"/>
+        </w:rPr>
+        <w:t xml:space="preserve"> de busca.</w:t>
+      </w:r>
+    </w:p>
+    <w:p>
+      <w:pPr>
+        <w:spacing w:line="360" w:lineRule="auto"/>
+        <w:ind w:firstLine="357"/>
+        <w:jc w:val="both"/>
+        <w:rPr>
+          <w:rFonts w:ascii="Times New Roman" w:hAnsi="Times New Roman" w:cs="Times New Roman"/>
+          <w:sz w:val="26"/>
+          <w:szCs w:val="26"/>
+        </w:rPr>
+      </w:pPr>
+      <w:r>
+        <w:rPr>
+          <w:rFonts w:ascii="Times New Roman" w:hAnsi="Times New Roman" w:cs="Times New Roman"/>
+          <w:noProof/>
+          <w:sz w:val="26"/>
+          <w:szCs w:val="26"/>
+          <w:lang w:eastAsia="pt-BR"/>
+        </w:rPr>
+        <mc:AlternateContent>
+          <mc:Choice Requires="wps">
+            <w:drawing>
+              <wp:anchor distT="45720" distB="45720" distL="114300" distR="114300" simplePos="0" relativeHeight="251663360" behindDoc="0" locked="0" layoutInCell="1" allowOverlap="0" wp14:anchorId="357DD88B" wp14:editId="37E92344">
+                <wp:simplePos x="0" y="0"/>
+                <wp:positionH relativeFrom="margin">
+                  <wp:align>right</wp:align>
+                </wp:positionH>
+                <wp:positionV relativeFrom="paragraph">
+                  <wp:posOffset>181610</wp:posOffset>
+                </wp:positionV>
+                <wp:extent cx="3124200" cy="2809875"/>
+                <wp:effectExtent l="0" t="0" r="0" b="9525"/>
+                <wp:wrapSquare wrapText="bothSides"/>
+                <wp:docPr id="4" name="Caixa de Texto 2"/>
+                <wp:cNvGraphicFramePr>
+                  <a:graphicFrameLocks xmlns:a="http://schemas.openxmlformats.org/drawingml/2006/main"/>
+                </wp:cNvGraphicFramePr>
+                <a:graphic xmlns:a="http://schemas.openxmlformats.org/drawingml/2006/main">
+                  <a:graphicData uri="http://schemas.microsoft.com/office/word/2010/wordprocessingShape">
+                    <wps:wsp>
+                      <wps:cNvSpPr txBox="1">
+                        <a:spLocks noChangeArrowheads="1"/>
+                      </wps:cNvSpPr>
+                      <wps:spPr bwMode="auto">
+                        <a:xfrm>
+                          <a:off x="0" y="0"/>
+                          <a:ext cx="3124200" cy="2809875"/>
+                        </a:xfrm>
+                        <a:prstGeom prst="rect">
+                          <a:avLst/>
+                        </a:prstGeom>
+                        <a:solidFill>
+                          <a:srgbClr val="FFFFFF"/>
+                        </a:solidFill>
+                        <a:ln w="9525">
+                          <a:noFill/>
+                          <a:miter lim="800000"/>
+                          <a:headEnd/>
+                          <a:tailEnd/>
+                        </a:ln>
+                      </wps:spPr>
+                      <wps:txbx>
+                        <w:txbxContent>
+                          <w:p>
+                            <w:pPr>
+                              <w:pStyle w:val="Pr-formataoHTML"/>
+                              <w:spacing w:line="360" w:lineRule="auto"/>
+                              <w:jc w:val="both"/>
+                            </w:pPr>
+                            <w:r>
+                              <w:rPr>
+                                <w:rFonts w:ascii="Times New Roman" w:hAnsi="Times New Roman" w:cs="Times New Roman"/>
+                                <w:sz w:val="26"/>
+                                <w:szCs w:val="26"/>
+                              </w:rPr>
+                              <w:t>“</w:t>
+                            </w:r>
+                            <w:r>
+                              <w:rPr>
+                                <w:rFonts w:ascii="Times New Roman" w:hAnsi="Times New Roman" w:cs="Times New Roman"/>
+                                <w:i/>
+                                <w:sz w:val="26"/>
+                                <w:szCs w:val="26"/>
+                              </w:rPr>
+                              <w:t>Simulated Annealing</w:t>
+                            </w:r>
+                            <w:r>
+                              <w:rPr>
+                                <w:rFonts w:ascii="Times New Roman" w:hAnsi="Times New Roman" w:cs="Times New Roman"/>
+                                <w:i/>
+                                <w:sz w:val="26"/>
+                                <w:szCs w:val="26"/>
+                              </w:rPr>
+                              <w:t xml:space="preserve"> </w:t>
+                            </w:r>
+                            <w:r>
+                              <w:rPr>
+                                <w:rFonts w:ascii="Times New Roman" w:hAnsi="Times New Roman" w:cs="Times New Roman"/>
+                                <w:sz w:val="26"/>
+                                <w:szCs w:val="26"/>
+                                <w:lang w:val="pt-PT"/>
+                              </w:rPr>
+                              <w:t>é uma forma eficaz e geral de otimização. É útil para encontrar ótimos globais na presença de um grande núme</w:t>
+                            </w:r>
+                            <w:r>
+                              <w:rPr>
+                                <w:rFonts w:ascii="Times New Roman" w:hAnsi="Times New Roman" w:cs="Times New Roman"/>
+                                <w:sz w:val="26"/>
+                                <w:szCs w:val="26"/>
+                                <w:lang w:val="pt-PT"/>
+                              </w:rPr>
+                              <w:t>ro de ótimos locais. "</w:t>
+                            </w:r>
+                            <w:r>
+                              <w:rPr>
+                                <w:rFonts w:ascii="Times New Roman" w:hAnsi="Times New Roman" w:cs="Times New Roman"/>
+                                <w:i/>
+                                <w:sz w:val="26"/>
+                                <w:szCs w:val="26"/>
+                                <w:lang w:val="pt-PT"/>
+                              </w:rPr>
+                              <w:t>Annealing</w:t>
+                            </w:r>
+                            <w:r>
+                              <w:rPr>
+                                <w:rFonts w:ascii="Times New Roman" w:hAnsi="Times New Roman" w:cs="Times New Roman"/>
+                                <w:sz w:val="26"/>
+                                <w:szCs w:val="26"/>
+                                <w:lang w:val="pt-PT"/>
+                              </w:rPr>
+                              <w:t xml:space="preserve">" refere-se a uma analogia com a termodinâmica, especificamente com a maneira como os metais esfriam e recozem. O </w:t>
+                            </w:r>
+                            <w:r>
+                              <w:rPr>
+                                <w:rFonts w:ascii="Times New Roman" w:hAnsi="Times New Roman" w:cs="Times New Roman"/>
+                                <w:i/>
+                                <w:sz w:val="26"/>
+                                <w:szCs w:val="26"/>
+                                <w:lang w:val="pt-PT"/>
+                              </w:rPr>
+                              <w:t>Simulated Annealing</w:t>
+                            </w:r>
+                            <w:r>
+                              <w:rPr>
+                                <w:rFonts w:ascii="Times New Roman" w:hAnsi="Times New Roman" w:cs="Times New Roman"/>
+                                <w:sz w:val="26"/>
+                                <w:szCs w:val="26"/>
+                                <w:lang w:val="pt-PT"/>
+                              </w:rPr>
+                              <w:t xml:space="preserve"> </w:t>
+                            </w:r>
+                            <w:r>
+                              <w:rPr>
+                                <w:rFonts w:ascii="Times New Roman" w:hAnsi="Times New Roman" w:cs="Times New Roman"/>
+                                <w:sz w:val="26"/>
+                                <w:szCs w:val="26"/>
+                                <w:lang w:val="pt-PT"/>
+                              </w:rPr>
+                              <w:t>usa a função objetiva de um problema de otimização e</w:t>
+                            </w:r>
+                            <w:r>
+                              <w:rPr>
+                                <w:rFonts w:ascii="Times New Roman" w:hAnsi="Times New Roman" w:cs="Times New Roman"/>
+                                <w:sz w:val="26"/>
+                                <w:szCs w:val="26"/>
+                                <w:lang w:val="pt-PT"/>
+                              </w:rPr>
+                              <w:t>m vez da energia de um material.</w:t>
+                            </w:r>
+                            <w:r>
+                              <w:rPr>
+                                <w:rFonts w:ascii="Times New Roman" w:hAnsi="Times New Roman" w:cs="Times New Roman"/>
+                                <w:sz w:val="26"/>
+                                <w:szCs w:val="26"/>
+                                <w:lang w:val="pt-PT"/>
+                              </w:rPr>
+                              <w:t xml:space="preserve">” </w:t>
+                            </w:r>
+                            <w:r>
+                              <w:rPr>
+                                <w:rFonts w:ascii="Times New Roman" w:hAnsi="Times New Roman" w:cs="Times New Roman"/>
+                                <w:noProof/>
+                                <w:sz w:val="26"/>
+                                <w:szCs w:val="26"/>
+                              </w:rPr>
+                              <w:t>(BOYAN, 1995</w:t>
+                            </w:r>
+                            <w:r>
+                              <w:rPr>
+                                <w:rFonts w:ascii="Times New Roman" w:hAnsi="Times New Roman" w:cs="Times New Roman"/>
+                                <w:noProof/>
+                                <w:sz w:val="26"/>
+                                <w:szCs w:val="26"/>
+                              </w:rPr>
+                              <w:t>, adaptado</w:t>
+                            </w:r>
+                            <w:r>
+                              <w:rPr>
+                                <w:rFonts w:ascii="Times New Roman" w:hAnsi="Times New Roman" w:cs="Times New Roman"/>
+                                <w:noProof/>
+                                <w:sz w:val="26"/>
+                                <w:szCs w:val="26"/>
+                              </w:rPr>
+                              <w:t>)</w:t>
+                            </w:r>
+                            <w:r>
+                              <w:rPr>
+                                <w:rFonts w:ascii="Times New Roman" w:hAnsi="Times New Roman" w:cs="Times New Roman"/>
+                                <w:noProof/>
+                                <w:sz w:val="26"/>
+                                <w:szCs w:val="26"/>
+                              </w:rPr>
+                              <w:t>.</w:t>
+                            </w:r>
+                          </w:p>
+                        </w:txbxContent>
+                      </wps:txbx>
+                      <wps:bodyPr rot="0" vert="horz" wrap="square" lIns="0" tIns="0" rIns="0" bIns="0" anchor="t" anchorCtr="0">
+                        <a:noAutofit/>
+                      </wps:bodyPr>
+                    </wps:wsp>
+                  </a:graphicData>
+                </a:graphic>
+                <wp14:sizeRelH relativeFrom="margin">
+                  <wp14:pctWidth>0</wp14:pctWidth>
+                </wp14:sizeRelH>
+                <wp14:sizeRelV relativeFrom="margin">
+                  <wp14:pctHeight>0</wp14:pctHeight>
+                </wp14:sizeRelV>
+              </wp:anchor>
+            </w:drawing>
+          </mc:Choice>
+          <mc:Fallback>
+            <w:pict>
+              <v:shape w14:anchorId="357DD88B" id="_x0000_s1028" type="#_x0000_t202" style="position:absolute;left:0;text-align:left;margin-left:194.8pt;margin-top:14.3pt;width:246pt;height:221.25pt;z-index:251663360;visibility:visible;mso-wrap-style:square;mso-width-percent:0;mso-height-percent:0;mso-wrap-distance-left:9pt;mso-wrap-distance-top:3.6pt;mso-wrap-distance-right:9pt;mso-wrap-distance-bottom:3.6pt;mso-position-horizontal:right;mso-position-horizontal-relative:margin;mso-position-vertical:absolute;mso-position-vertical-relative:text;mso-width-percent:0;mso-height-percent:0;mso-width-relative:margin;mso-height-relative:margin;v-text-anchor:top" o:gfxdata="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" o:allowoverlap="f" stroked="f">
+                <v:textbox inset="0,0,0,0">
+                  <w:txbxContent>
+                    <w:p>
+                      <w:pPr>
+                        <w:pStyle w:val="Pr-formataoHTML"/>
+                        <w:spacing w:line="360" w:lineRule="auto"/>
+                        <w:jc w:val="both"/>
+                      </w:pPr>
+                      <w:r>
+                        <w:rPr>
+                          <w:rFonts w:ascii="Times New Roman" w:hAnsi="Times New Roman" w:cs="Times New Roman"/>
+                          <w:sz w:val="26"/>
+                          <w:szCs w:val="26"/>
+                        </w:rPr>
+                        <w:t>“</w:t>
+                      </w:r>
+                      <w:r>
+                        <w:rPr>
+                          <w:rFonts w:ascii="Times New Roman" w:hAnsi="Times New Roman" w:cs="Times New Roman"/>
+                          <w:i/>
+                          <w:sz w:val="26"/>
+                          <w:szCs w:val="26"/>
+                        </w:rPr>
+                        <w:t>Simulated Annealing</w:t>
+                      </w:r>
+                      <w:r>
+                        <w:rPr>
+                          <w:rFonts w:ascii="Times New Roman" w:hAnsi="Times New Roman" w:cs="Times New Roman"/>
+                          <w:i/>
+                          <w:sz w:val="26"/>
+                          <w:szCs w:val="26"/>
+                        </w:rPr>
+                        <w:t xml:space="preserve"> </w:t>
+                      </w:r>
+                      <w:r>
+                        <w:rPr>
+                          <w:rFonts w:ascii="Times New Roman" w:hAnsi="Times New Roman" w:cs="Times New Roman"/>
+                          <w:sz w:val="26"/>
+                          <w:szCs w:val="26"/>
+                          <w:lang w:val="pt-PT"/>
+                        </w:rPr>
+                        <w:t>é uma forma eficaz e geral de otimização. É útil para encontrar ótimos globais na presença de um grande núme</w:t>
+                      </w:r>
+                      <w:r>
+                        <w:rPr>
+                          <w:rFonts w:ascii="Times New Roman" w:hAnsi="Times New Roman" w:cs="Times New Roman"/>
+                          <w:sz w:val="26"/>
+                          <w:szCs w:val="26"/>
+                          <w:lang w:val="pt-PT"/>
+                        </w:rPr>
+                        <w:t>ro de ótimos locais. "</w:t>
+                      </w:r>
+                      <w:r>
+                        <w:rPr>
+                          <w:rFonts w:ascii="Times New Roman" w:hAnsi="Times New Roman" w:cs="Times New Roman"/>
+                          <w:i/>
+                          <w:sz w:val="26"/>
+                          <w:szCs w:val="26"/>
+                          <w:lang w:val="pt-PT"/>
+                        </w:rPr>
+                        <w:t>Annealing</w:t>
+                      </w:r>
+                      <w:r>
+                        <w:rPr>
+                          <w:rFonts w:ascii="Times New Roman" w:hAnsi="Times New Roman" w:cs="Times New Roman"/>
+                          <w:sz w:val="26"/>
+                          <w:szCs w:val="26"/>
+                          <w:lang w:val="pt-PT"/>
+                        </w:rPr>
+                        <w:t xml:space="preserve">" refere-se a uma analogia com a termodinâmica, especificamente com a maneira como os metais esfriam e recozem. O </w:t>
+                      </w:r>
+                      <w:r>
+                        <w:rPr>
+                          <w:rFonts w:ascii="Times New Roman" w:hAnsi="Times New Roman" w:cs="Times New Roman"/>
+                          <w:i/>
+                          <w:sz w:val="26"/>
+                          <w:szCs w:val="26"/>
+                          <w:lang w:val="pt-PT"/>
+                        </w:rPr>
+                        <w:t>Simulated Annealing</w:t>
+                      </w:r>
+                      <w:r>
+                        <w:rPr>
+                          <w:rFonts w:ascii="Times New Roman" w:hAnsi="Times New Roman" w:cs="Times New Roman"/>
+                          <w:sz w:val="26"/>
+                          <w:szCs w:val="26"/>
+                          <w:lang w:val="pt-PT"/>
+                        </w:rPr>
+                        <w:t xml:space="preserve"> </w:t>
+                      </w:r>
+                      <w:r>
+                        <w:rPr>
+                          <w:rFonts w:ascii="Times New Roman" w:hAnsi="Times New Roman" w:cs="Times New Roman"/>
+                          <w:sz w:val="26"/>
+                          <w:szCs w:val="26"/>
+                          <w:lang w:val="pt-PT"/>
+                        </w:rPr>
+                        <w:t>usa a função objetiva de um problema de otimização e</w:t>
+                      </w:r>
+                      <w:r>
+                        <w:rPr>
+                          <w:rFonts w:ascii="Times New Roman" w:hAnsi="Times New Roman" w:cs="Times New Roman"/>
+                          <w:sz w:val="26"/>
+                          <w:szCs w:val="26"/>
+                          <w:lang w:val="pt-PT"/>
+                        </w:rPr>
+                        <w:t>m vez da energia de um material.</w:t>
+                      </w:r>
+                      <w:r>
+                        <w:rPr>
+                          <w:rFonts w:ascii="Times New Roman" w:hAnsi="Times New Roman" w:cs="Times New Roman"/>
+                          <w:sz w:val="26"/>
+                          <w:szCs w:val="26"/>
+                          <w:lang w:val="pt-PT"/>
+                        </w:rPr>
+                        <w:t xml:space="preserve">” </w:t>
+                      </w:r>
+                      <w:r>
+                        <w:rPr>
+                          <w:rFonts w:ascii="Times New Roman" w:hAnsi="Times New Roman" w:cs="Times New Roman"/>
+                          <w:noProof/>
+                          <w:sz w:val="26"/>
+                          <w:szCs w:val="26"/>
+                        </w:rPr>
+                        <w:t>(BOYAN, 1995</w:t>
+                      </w:r>
+                      <w:r>
+                        <w:rPr>
+                          <w:rFonts w:ascii="Times New Roman" w:hAnsi="Times New Roman" w:cs="Times New Roman"/>
+                          <w:noProof/>
+                          <w:sz w:val="26"/>
+                          <w:szCs w:val="26"/>
+                        </w:rPr>
+                        <w:t>, adaptado</w:t>
+                      </w:r>
+                      <w:r>
+                        <w:rPr>
+                          <w:rFonts w:ascii="Times New Roman" w:hAnsi="Times New Roman" w:cs="Times New Roman"/>
+                          <w:noProof/>
+                          <w:sz w:val="26"/>
+                          <w:szCs w:val="26"/>
+                        </w:rPr>
+                        <w:t>)</w:t>
+                      </w:r>
+                      <w:r>
+                        <w:rPr>
+                          <w:rFonts w:ascii="Times New Roman" w:hAnsi="Times New Roman" w:cs="Times New Roman"/>
+                          <w:noProof/>
+                          <w:sz w:val="26"/>
+                          <w:szCs w:val="26"/>
+                        </w:rPr>
+                        <w:t>.</w:t>
+                      </w:r>
+                    </w:p>
+                  </w:txbxContent>
+                </v:textbox>
+                <w10:wrap type="square" anchorx="margin"/>
+              </v:shape>
+            </w:pict>
+          </mc:Fallback>
+        </mc:AlternateContent>
+      </w:r>
     </w:p>
     <w:p>
       <w:pPr>
@@ -4521,11 +5054,95 @@
     <w:p>
       <w:pPr>
         <w:spacing w:line="360" w:lineRule="auto"/>
+        <w:jc w:val="both"/>
+        <w:rPr>
+          <w:rFonts w:ascii="Times New Roman" w:hAnsi="Times New Roman" w:cs="Times New Roman"/>
+          <w:sz w:val="26"/>
+          <w:szCs w:val="26"/>
+        </w:rPr>
+      </w:pPr>
+      <w:r>
+        <w:rPr>
+          <w:rFonts w:ascii="Times New Roman" w:hAnsi="Times New Roman" w:cs="Times New Roman"/>
+          <w:sz w:val="26"/>
+          <w:szCs w:val="26"/>
+        </w:rPr>
+        <w:lastRenderedPageBreak/>
+        <w:t xml:space="preserve">O algoritmo </w:t>
+      </w:r>
+      <w:r>
+        <w:rPr>
+          <w:rFonts w:ascii="Times New Roman" w:hAnsi="Times New Roman" w:cs="Times New Roman"/>
+          <w:i/>
+          <w:sz w:val="26"/>
+          <w:szCs w:val="26"/>
+        </w:rPr>
+        <w:t>Simulated Annealing</w:t>
+      </w:r>
+      <w:r>
+        <w:rPr>
+          <w:rFonts w:ascii="Times New Roman" w:hAnsi="Times New Roman" w:cs="Times New Roman"/>
+          <w:sz w:val="26"/>
+          <w:szCs w:val="26"/>
+        </w:rPr>
+        <w:t xml:space="preserve"> consiste em dois passos:</w:t>
+      </w:r>
+    </w:p>
+    <w:p>
+      <w:pPr>
+        <w:pStyle w:val="PargrafodaLista"/>
+        <w:numPr>
+          <w:ilvl w:val="0"/>
+          <w:numId w:val="5"/>
+        </w:numPr>
+        <w:spacing w:line="360" w:lineRule="auto"/>
+        <w:jc w:val="both"/>
+        <w:rPr>
+          <w:rFonts w:ascii="Times New Roman" w:hAnsi="Times New Roman" w:cs="Times New Roman"/>
+          <w:sz w:val="26"/>
+          <w:szCs w:val="26"/>
+        </w:rPr>
+      </w:pPr>
+      <w:r>
+        <w:rPr>
+          <w:rFonts w:ascii="Times New Roman" w:hAnsi="Times New Roman" w:cs="Times New Roman"/>
+          <w:sz w:val="26"/>
+          <w:szCs w:val="26"/>
+        </w:rPr>
+        <w:t>Incrementa a temperatura do sistema até um valor limite;</w:t>
+      </w:r>
+    </w:p>
+    <w:p>
+      <w:pPr>
+        <w:pStyle w:val="PargrafodaLista"/>
+        <w:numPr>
+          <w:ilvl w:val="0"/>
+          <w:numId w:val="5"/>
+        </w:numPr>
+        <w:spacing w:line="360" w:lineRule="auto"/>
+        <w:jc w:val="both"/>
+        <w:rPr>
+          <w:rFonts w:ascii="Times New Roman" w:hAnsi="Times New Roman" w:cs="Times New Roman"/>
+          <w:sz w:val="26"/>
+          <w:szCs w:val="26"/>
+        </w:rPr>
+      </w:pPr>
+      <w:r>
+        <w:rPr>
+          <w:rFonts w:ascii="Times New Roman" w:hAnsi="Times New Roman" w:cs="Times New Roman"/>
+          <w:sz w:val="26"/>
+          <w:szCs w:val="26"/>
+        </w:rPr>
+        <w:t>Decrementa a temperatura do sistema até um valor limite.</w:t>
+      </w:r>
+    </w:p>
+    <w:p>
+      <w:pPr>
+        <w:spacing w:line="360" w:lineRule="auto"/>
         <w:ind w:left="708"/>
         <w:jc w:val="both"/>
         <w:rPr>
           <w:rFonts w:ascii="Times New Roman" w:hAnsi="Times New Roman" w:cs="Times New Roman"/>
-          <w:b/>
           <w:sz w:val="26"/>
           <w:szCs w:val="26"/>
         </w:rPr>
@@ -4538,7 +5155,6 @@
         <w:jc w:val="both"/>
         <w:rPr>
           <w:rFonts w:ascii="Times New Roman" w:hAnsi="Times New Roman" w:cs="Times New Roman"/>
-          <w:b/>
           <w:sz w:val="26"/>
           <w:szCs w:val="26"/>
         </w:rPr>
@@ -4551,7 +5167,6 @@
         <w:jc w:val="both"/>
         <w:rPr>
           <w:rFonts w:ascii="Times New Roman" w:hAnsi="Times New Roman" w:cs="Times New Roman"/>
-          <w:b/>
           <w:sz w:val="26"/>
           <w:szCs w:val="26"/>
         </w:rPr>
@@ -4564,7 +5179,6 @@
         <w:jc w:val="both"/>
         <w:rPr>
           <w:rFonts w:ascii="Times New Roman" w:hAnsi="Times New Roman" w:cs="Times New Roman"/>
-          <w:b/>
           <w:sz w:val="26"/>
           <w:szCs w:val="26"/>
         </w:rPr>
@@ -4577,7 +5191,6 @@
         <w:jc w:val="both"/>
         <w:rPr>
           <w:rFonts w:ascii="Times New Roman" w:hAnsi="Times New Roman" w:cs="Times New Roman"/>
-          <w:b/>
           <w:sz w:val="26"/>
           <w:szCs w:val="26"/>
         </w:rPr>
@@ -4590,7 +5203,6 @@
         <w:jc w:val="both"/>
         <w:rPr>
           <w:rFonts w:ascii="Times New Roman" w:hAnsi="Times New Roman" w:cs="Times New Roman"/>
-          <w:b/>
           <w:sz w:val="26"/>
           <w:szCs w:val="26"/>
         </w:rPr>
@@ -4603,7 +5215,6 @@
         <w:jc w:val="both"/>
         <w:rPr>
           <w:rFonts w:ascii="Times New Roman" w:hAnsi="Times New Roman" w:cs="Times New Roman"/>
-          <w:b/>
           <w:sz w:val="26"/>
           <w:szCs w:val="26"/>
         </w:rPr>
@@ -4616,7 +5227,6 @@
         <w:jc w:val="both"/>
         <w:rPr>
           <w:rFonts w:ascii="Times New Roman" w:hAnsi="Times New Roman" w:cs="Times New Roman"/>
-          <w:b/>
           <w:sz w:val="26"/>
           <w:szCs w:val="26"/>
         </w:rPr>
@@ -4629,7 +5239,6 @@
         <w:jc w:val="both"/>
         <w:rPr>
           <w:rFonts w:ascii="Times New Roman" w:hAnsi="Times New Roman" w:cs="Times New Roman"/>
-          <w:b/>
           <w:sz w:val="26"/>
           <w:szCs w:val="26"/>
         </w:rPr>
@@ -4642,7 +5251,6 @@
         <w:jc w:val="both"/>
         <w:rPr>
           <w:rFonts w:ascii="Times New Roman" w:hAnsi="Times New Roman" w:cs="Times New Roman"/>
-          <w:b/>
           <w:sz w:val="26"/>
           <w:szCs w:val="26"/>
         </w:rPr>
@@ -4655,7 +5263,6 @@
         <w:jc w:val="both"/>
         <w:rPr>
           <w:rFonts w:ascii="Times New Roman" w:hAnsi="Times New Roman" w:cs="Times New Roman"/>
-          <w:b/>
           <w:sz w:val="26"/>
           <w:szCs w:val="26"/>
         </w:rPr>
@@ -4668,7 +5275,6 @@
         <w:jc w:val="both"/>
         <w:rPr>
           <w:rFonts w:ascii="Times New Roman" w:hAnsi="Times New Roman" w:cs="Times New Roman"/>
-          <w:b/>
           <w:sz w:val="26"/>
           <w:szCs w:val="26"/>
         </w:rPr>
@@ -4681,7 +5287,114 @@
         <w:jc w:val="both"/>
         <w:rPr>
           <w:rFonts w:ascii="Times New Roman" w:hAnsi="Times New Roman" w:cs="Times New Roman"/>
-          <w:b/>
+          <w:sz w:val="26"/>
+          <w:szCs w:val="26"/>
+        </w:rPr>
+      </w:pPr>
+    </w:p>
+    <w:p>
+      <w:pPr>
+        <w:spacing w:line="360" w:lineRule="auto"/>
+        <w:ind w:left="708"/>
+        <w:jc w:val="both"/>
+        <w:rPr>
+          <w:rFonts w:ascii="Times New Roman" w:hAnsi="Times New Roman" w:cs="Times New Roman"/>
+          <w:sz w:val="26"/>
+          <w:szCs w:val="26"/>
+        </w:rPr>
+      </w:pPr>
+    </w:p>
+    <w:p>
+      <w:pPr>
+        <w:spacing w:line="360" w:lineRule="auto"/>
+        <w:ind w:left="708"/>
+        <w:jc w:val="both"/>
+        <w:rPr>
+          <w:rFonts w:ascii="Times New Roman" w:hAnsi="Times New Roman" w:cs="Times New Roman"/>
+          <w:sz w:val="26"/>
+          <w:szCs w:val="26"/>
+        </w:rPr>
+      </w:pPr>
+    </w:p>
+    <w:p>
+      <w:pPr>
+        <w:spacing w:line="360" w:lineRule="auto"/>
+        <w:ind w:left="708"/>
+        <w:jc w:val="both"/>
+        <w:rPr>
+          <w:rFonts w:ascii="Times New Roman" w:hAnsi="Times New Roman" w:cs="Times New Roman"/>
+          <w:sz w:val="26"/>
+          <w:szCs w:val="26"/>
+        </w:rPr>
+      </w:pPr>
+    </w:p>
+    <w:p>
+      <w:pPr>
+        <w:spacing w:line="360" w:lineRule="auto"/>
+        <w:ind w:left="708"/>
+        <w:jc w:val="both"/>
+        <w:rPr>
+          <w:rFonts w:ascii="Times New Roman" w:hAnsi="Times New Roman" w:cs="Times New Roman"/>
+          <w:sz w:val="26"/>
+          <w:szCs w:val="26"/>
+        </w:rPr>
+      </w:pPr>
+    </w:p>
+    <w:p>
+      <w:pPr>
+        <w:spacing w:line="360" w:lineRule="auto"/>
+        <w:ind w:left="708"/>
+        <w:jc w:val="both"/>
+        <w:rPr>
+          <w:rFonts w:ascii="Times New Roman" w:hAnsi="Times New Roman" w:cs="Times New Roman"/>
+          <w:sz w:val="26"/>
+          <w:szCs w:val="26"/>
+        </w:rPr>
+      </w:pPr>
+    </w:p>
+    <w:p>
+      <w:pPr>
+        <w:spacing w:line="360" w:lineRule="auto"/>
+        <w:ind w:left="708"/>
+        <w:jc w:val="both"/>
+        <w:rPr>
+          <w:rFonts w:ascii="Times New Roman" w:hAnsi="Times New Roman" w:cs="Times New Roman"/>
+          <w:sz w:val="26"/>
+          <w:szCs w:val="26"/>
+        </w:rPr>
+      </w:pPr>
+    </w:p>
+    <w:p>
+      <w:pPr>
+        <w:spacing w:line="360" w:lineRule="auto"/>
+        <w:ind w:left="708"/>
+        <w:jc w:val="both"/>
+        <w:rPr>
+          <w:rFonts w:ascii="Times New Roman" w:hAnsi="Times New Roman" w:cs="Times New Roman"/>
+          <w:sz w:val="26"/>
+          <w:szCs w:val="26"/>
+        </w:rPr>
+      </w:pPr>
+    </w:p>
+    <w:p>
+      <w:pPr>
+        <w:spacing w:line="360" w:lineRule="auto"/>
+        <w:ind w:left="708"/>
+        <w:jc w:val="both"/>
+        <w:rPr>
+          <w:rFonts w:ascii="Times New Roman" w:hAnsi="Times New Roman" w:cs="Times New Roman"/>
+          <w:sz w:val="26"/>
+          <w:szCs w:val="26"/>
+        </w:rPr>
+      </w:pPr>
+    </w:p>
+    <w:p>
+      <w:pPr>
+        <w:spacing w:line="360" w:lineRule="auto"/>
+        <w:ind w:left="708"/>
+        <w:jc w:val="both"/>
+        <w:rPr>
+          <w:rFonts w:ascii="Times New Roman" w:hAnsi="Times New Roman" w:cs="Times New Roman"/>
           <w:sz w:val="26"/>
           <w:szCs w:val="26"/>
         </w:rPr>
@@ -4704,7 +5417,7 @@
           <w:szCs w:val="26"/>
         </w:rPr>
       </w:pPr>
-      <w:bookmarkStart w:id="8" w:name="_Toc529459308"/>
+      <w:bookmarkStart w:id="7" w:name="_Toc529459308"/>
       <w:r>
         <w:rPr>
           <w:rFonts w:ascii="Times New Roman" w:hAnsi="Times New Roman" w:cs="Times New Roman"/>
@@ -4714,7 +5427,7 @@
         </w:rPr>
         <w:t>RESULTADOS EXPERIMENTAIS</w:t>
       </w:r>
-      <w:bookmarkEnd w:id="8"/>
+      <w:bookmarkEnd w:id="7"/>
     </w:p>
     <w:p>
       <w:pPr>
@@ -5108,7 +5821,7 @@
           <w:szCs w:val="26"/>
         </w:rPr>
       </w:pPr>
-      <w:bookmarkStart w:id="9" w:name="_Toc529459309"/>
+      <w:bookmarkStart w:id="8" w:name="_Toc529459309"/>
       <w:r>
         <w:rPr>
           <w:rFonts w:ascii="Times New Roman" w:hAnsi="Times New Roman" w:cs="Times New Roman"/>
@@ -5118,7 +5831,7 @@
         </w:rPr>
         <w:t>CONCLUSÃO</w:t>
       </w:r>
-      <w:bookmarkEnd w:id="9"/>
+      <w:bookmarkEnd w:id="8"/>
     </w:p>
     <w:p>
       <w:pPr>
@@ -5132,8 +5845,6 @@
           <w:szCs w:val="26"/>
         </w:rPr>
       </w:pPr>
-      <w:proofErr w:type="spellStart"/>
-      <w:proofErr w:type="gramStart"/>
       <w:r>
         <w:rPr>
           <w:rFonts w:ascii="Times New Roman" w:hAnsi="Times New Roman" w:cs="Times New Roman"/>
@@ -5143,8 +5854,6 @@
         </w:rPr>
         <w:t>assasas</w:t>
       </w:r>
-      <w:proofErr w:type="spellEnd"/>
-      <w:proofErr w:type="gramEnd"/>
     </w:p>
     <w:p>
       <w:pPr>
@@ -5458,7 +6167,7 @@
         <w:jc w:val="both"/>
       </w:pPr>
     </w:p>
-    <w:bookmarkStart w:id="10" w:name="_Toc529459310" w:displacedByCustomXml="next"/>
+    <w:bookmarkStart w:id="9" w:name="_Toc529459310" w:displacedByCustomXml="next"/>
     <w:sdt>
       <w:sdtPr>
         <w:rPr>
@@ -5496,7 +6205,7 @@
             </w:rPr>
             <w:t>REFERÊNCIAS</w:t>
           </w:r>
-          <w:bookmarkEnd w:id="10"/>
+          <w:bookmarkEnd w:id="9"/>
         </w:p>
         <w:sdt>
           <w:sdtPr>
@@ -5514,26 +6223,90 @@
           <w:sdtContent>
             <w:p>
               <w:pPr>
-                <w:spacing w:line="360" w:lineRule="auto"/>
-                <w:jc w:val="both"/>
+                <w:pStyle w:val="Bibliografia"/>
+                <w:rPr>
+                  <w:rFonts w:ascii="Times New Roman" w:hAnsi="Times New Roman" w:cs="Times New Roman"/>
+                  <w:noProof/>
+                  <w:sz w:val="26"/>
+                  <w:szCs w:val="26"/>
+                  <w:lang w:val="en-US"/>
+                </w:rPr>
               </w:pPr>
               <w:r>
                 <w:rPr>
                   <w:rFonts w:ascii="Times New Roman" w:hAnsi="Times New Roman" w:cs="Times New Roman"/>
+                  <w:sz w:val="26"/>
+                  <w:szCs w:val="26"/>
                 </w:rPr>
                 <w:fldChar w:fldCharType="begin"/>
               </w:r>
               <w:r>
                 <w:rPr>
                   <w:rFonts w:ascii="Times New Roman" w:hAnsi="Times New Roman" w:cs="Times New Roman"/>
+                  <w:sz w:val="26"/>
+                  <w:szCs w:val="26"/>
+                  <w:lang w:val="en-US"/>
                 </w:rPr>
                 <w:instrText>BIBLIOGRAPHY</w:instrText>
               </w:r>
               <w:r>
                 <w:rPr>
                   <w:rFonts w:ascii="Times New Roman" w:hAnsi="Times New Roman" w:cs="Times New Roman"/>
+                  <w:sz w:val="26"/>
+                  <w:szCs w:val="26"/>
                 </w:rPr>
                 <w:fldChar w:fldCharType="separate"/>
+              </w:r>
+              <w:r>
+                <w:rPr>
+                  <w:rFonts w:ascii="Times New Roman" w:hAnsi="Times New Roman" w:cs="Times New Roman"/>
+                  <w:noProof/>
+                  <w:sz w:val="26"/>
+                  <w:szCs w:val="26"/>
+                  <w:lang w:val="en-US"/>
+                </w:rPr>
+                <w:t xml:space="preserve">BOYAN, J. A. What is Simulated Annealing, 1995. </w:t>
+              </w:r>
+              <w:r>
+                <w:rPr>
+                  <w:rFonts w:ascii="Times New Roman" w:hAnsi="Times New Roman" w:cs="Times New Roman"/>
+                  <w:noProof/>
+                  <w:sz w:val="26"/>
+                  <w:szCs w:val="26"/>
+                </w:rPr>
+                <w:t xml:space="preserve">Disponivel em: &lt;http://www.cs.cmu.edu/afs/cs.cmu.edu/project/learn-43/lib/idauction2/.g/web/glossary/anneal.html&gt;. </w:t>
+              </w:r>
+              <w:r>
+                <w:rPr>
+                  <w:rFonts w:ascii="Times New Roman" w:hAnsi="Times New Roman" w:cs="Times New Roman"/>
+                  <w:noProof/>
+                  <w:sz w:val="26"/>
+                  <w:szCs w:val="26"/>
+                  <w:lang w:val="en-US"/>
+                </w:rPr>
+                <w:t>Acesso em: 12 novembro 2018.</w:t>
+              </w:r>
+            </w:p>
+            <w:p>
+              <w:pPr>
+                <w:pStyle w:val="Bibliografia"/>
+                <w:rPr>
+                  <w:rFonts w:ascii="Times New Roman" w:hAnsi="Times New Roman" w:cs="Times New Roman"/>
+                  <w:noProof/>
+                  <w:sz w:val="26"/>
+                  <w:szCs w:val="26"/>
+                  <w:lang w:val="en-US"/>
+                </w:rPr>
+              </w:pPr>
+              <w:r>
+                <w:rPr>
+                  <w:rFonts w:ascii="Times New Roman" w:hAnsi="Times New Roman" w:cs="Times New Roman"/>
+                  <w:noProof/>
+                  <w:sz w:val="26"/>
+                  <w:szCs w:val="26"/>
+                  <w:lang w:val="en-US"/>
+                </w:rPr>
+                <w:t xml:space="preserve">FRED GLOVER, R. M. </w:t>
               </w:r>
               <w:r>
                 <w:rPr>
@@ -5541,14 +6314,77 @@
                   <w:b/>
                   <w:bCs/>
                   <w:noProof/>
+                  <w:sz w:val="26"/>
+                  <w:szCs w:val="26"/>
+                  <w:lang w:val="en-US"/>
                 </w:rPr>
-                <w:t>Não há fontes bibliográficas no documento atual.</w:t>
+                <w:t>Tabu Search</w:t>
+              </w:r>
+              <w:r>
+                <w:rPr>
+                  <w:rFonts w:ascii="Times New Roman" w:hAnsi="Times New Roman" w:cs="Times New Roman"/>
+                  <w:noProof/>
+                  <w:sz w:val="26"/>
+                  <w:szCs w:val="26"/>
+                  <w:lang w:val="en-US"/>
+                </w:rPr>
+                <w:t>. University of Colorado. Boulder, p. 17. 1988.</w:t>
+              </w:r>
+            </w:p>
+            <w:p>
+              <w:pPr>
+                <w:pStyle w:val="Bibliografia"/>
+                <w:jc w:val="both"/>
+                <w:rPr>
+                  <w:rFonts w:ascii="Times New Roman" w:hAnsi="Times New Roman" w:cs="Times New Roman"/>
+                  <w:noProof/>
+                  <w:sz w:val="26"/>
+                  <w:szCs w:val="26"/>
+                </w:rPr>
+              </w:pPr>
+              <w:r>
+                <w:rPr>
+                  <w:rFonts w:ascii="Times New Roman" w:hAnsi="Times New Roman" w:cs="Times New Roman"/>
+                  <w:noProof/>
+                  <w:sz w:val="26"/>
+                  <w:szCs w:val="26"/>
+                  <w:lang w:val="en-US"/>
+                </w:rPr>
+                <w:t xml:space="preserve">TANZILA ISLAM, Z. S. M. A. P. M. H. University Timetable Generator Using Tabu. </w:t>
               </w:r>
               <w:r>
                 <w:rPr>
                   <w:rFonts w:ascii="Times New Roman" w:hAnsi="Times New Roman" w:cs="Times New Roman"/>
                   <w:b/>
                   <w:bCs/>
+                  <w:noProof/>
+                  <w:sz w:val="26"/>
+                  <w:szCs w:val="26"/>
+                </w:rPr>
+                <w:t>Journal of Computer and Communications</w:t>
+              </w:r>
+              <w:r>
+                <w:rPr>
+                  <w:rFonts w:ascii="Times New Roman" w:hAnsi="Times New Roman" w:cs="Times New Roman"/>
+                  <w:noProof/>
+                  <w:sz w:val="26"/>
+                  <w:szCs w:val="26"/>
+                </w:rPr>
+                <w:t>, Dhaka, 26 dezembro 2016. 28-37.</w:t>
+              </w:r>
+            </w:p>
+            <w:p>
+              <w:pPr>
+                <w:spacing w:line="360" w:lineRule="auto"/>
+                <w:jc w:val="both"/>
+              </w:pPr>
+              <w:r>
+                <w:rPr>
+                  <w:rFonts w:ascii="Times New Roman" w:hAnsi="Times New Roman" w:cs="Times New Roman"/>
+                  <w:b/>
+                  <w:bCs/>
+                  <w:sz w:val="26"/>
+                  <w:szCs w:val="26"/>
                 </w:rPr>
                 <w:fldChar w:fldCharType="end"/>
               </w:r>
@@ -5557,6 +6393,8 @@
         </w:sdt>
       </w:sdtContent>
     </w:sdt>
+    <w:bookmarkStart w:id="10" w:name="_GoBack" w:displacedByCustomXml="prev"/>
+    <w:bookmarkEnd w:id="10" w:displacedByCustomXml="prev"/>
     <w:sectPr>
       <w:pgSz w:w="11906" w:h="16838"/>
       <w:pgMar w:top="1417" w:right="1701" w:bottom="1417" w:left="1701" w:header="708" w:footer="708" w:gutter="0"/>
@@ -5796,6 +6634,92 @@
     </w:lvl>
   </w:abstractNum>
   <w:abstractNum w:abstractNumId="2" w15:restartNumberingAfterBreak="0">
+    <w:nsid w:val="3C1112D5"/>
+    <w:multiLevelType w:val="hybridMultilevel"/>
+    <w:tmpl w:val="590C8CD6"/>
+    <w:lvl w:ilvl="0" w:tplc="0416000F">
+      <w:start w:val="1"/>
+      <w:numFmt w:val="decimal"/>
+      <w:lvlText w:val="%1."/>
+      <w:lvlJc w:val="left"/>
+      <w:pPr>
+        <w:ind w:left="720" w:hanging="360"/>
+      </w:pPr>
+    </w:lvl>
+    <w:lvl w:ilvl="1" w:tplc="04160019" w:tentative="1">
+      <w:start w:val="1"/>
+      <w:numFmt w:val="lowerLetter"/>
+      <w:lvlText w:val="%2."/>
+      <w:lvlJc w:val="left"/>
+      <w:pPr>
+        <w:ind w:left="1440" w:hanging="360"/>
+      </w:pPr>
+    </w:lvl>
+    <w:lvl w:ilvl="2" w:tplc="0416001B" w:tentative="1">
+      <w:start w:val="1"/>
+      <w:numFmt w:val="lowerRoman"/>
+      <w:lvlText w:val="%3."/>
+      <w:lvlJc w:val="right"/>
+      <w:pPr>
+        <w:ind w:left="2160" w:hanging="180"/>
+      </w:pPr>
+    </w:lvl>
+    <w:lvl w:ilvl="3" w:tplc="0416000F" w:tentative="1">
+      <w:start w:val="1"/>
+      <w:numFmt w:val="decimal"/>
+      <w:lvlText w:val="%4."/>
+      <w:lvlJc w:val="left"/>
+      <w:pPr>
+        <w:ind w:left="2880" w:hanging="360"/>
+      </w:pPr>
+    </w:lvl>
+    <w:lvl w:ilvl="4" w:tplc="04160019" w:tentative="1">
+      <w:start w:val="1"/>
+      <w:numFmt w:val="lowerLetter"/>
+      <w:lvlText w:val="%5."/>
+      <w:lvlJc w:val="left"/>
+      <w:pPr>
+        <w:ind w:left="3600" w:hanging="360"/>
+      </w:pPr>
+    </w:lvl>
+    <w:lvl w:ilvl="5" w:tplc="0416001B" w:tentative="1">
+      <w:start w:val="1"/>
+      <w:numFmt w:val="lowerRoman"/>
+      <w:lvlText w:val="%6."/>
+      <w:lvlJc w:val="right"/>
+      <w:pPr>
+        <w:ind w:left="4320" w:hanging="180"/>
+      </w:pPr>
+    </w:lvl>
+    <w:lvl w:ilvl="6" w:tplc="0416000F" w:tentative="1">
+      <w:start w:val="1"/>
+      <w:numFmt w:val="decimal"/>
+      <w:lvlText w:val="%7."/>
+      <w:lvlJc w:val="left"/>
+      <w:pPr>
+        <w:ind w:left="5040" w:hanging="360"/>
+      </w:pPr>
+    </w:lvl>
+    <w:lvl w:ilvl="7" w:tplc="04160019" w:tentative="1">
+      <w:start w:val="1"/>
+      <w:numFmt w:val="lowerLetter"/>
+      <w:lvlText w:val="%8."/>
+      <w:lvlJc w:val="left"/>
+      <w:pPr>
+        <w:ind w:left="5760" w:hanging="360"/>
+      </w:pPr>
+    </w:lvl>
+    <w:lvl w:ilvl="8" w:tplc="0416001B" w:tentative="1">
+      <w:start w:val="1"/>
+      <w:numFmt w:val="lowerRoman"/>
+      <w:lvlText w:val="%9."/>
+      <w:lvlJc w:val="right"/>
+      <w:pPr>
+        <w:ind w:left="6480" w:hanging="180"/>
+      </w:pPr>
+    </w:lvl>
+  </w:abstractNum>
+  <w:abstractNum w:abstractNumId="3" w15:restartNumberingAfterBreak="0">
     <w:nsid w:val="414D5E09"/>
     <w:multiLevelType w:val="hybridMultilevel"/>
     <w:tmpl w:val="B72A5796"/>
@@ -5878,6 +6802,92 @@
       <w:lvlJc w:val="right"/>
       <w:pPr>
         <w:ind w:left="7188" w:hanging="180"/>
+      </w:pPr>
+    </w:lvl>
+  </w:abstractNum>
+  <w:abstractNum w:abstractNumId="4" w15:restartNumberingAfterBreak="0">
+    <w:nsid w:val="637D00EC"/>
+    <w:multiLevelType w:val="hybridMultilevel"/>
+    <w:tmpl w:val="03368786"/>
+    <w:lvl w:ilvl="0" w:tplc="0416000F">
+      <w:start w:val="1"/>
+      <w:numFmt w:val="decimal"/>
+      <w:lvlText w:val="%1."/>
+      <w:lvlJc w:val="left"/>
+      <w:pPr>
+        <w:ind w:left="1425" w:hanging="360"/>
+      </w:pPr>
+    </w:lvl>
+    <w:lvl w:ilvl="1" w:tplc="04160019" w:tentative="1">
+      <w:start w:val="1"/>
+      <w:numFmt w:val="lowerLetter"/>
+      <w:lvlText w:val="%2."/>
+      <w:lvlJc w:val="left"/>
+      <w:pPr>
+        <w:ind w:left="2145" w:hanging="360"/>
+      </w:pPr>
+    </w:lvl>
+    <w:lvl w:ilvl="2" w:tplc="0416001B" w:tentative="1">
+      <w:start w:val="1"/>
+      <w:numFmt w:val="lowerRoman"/>
+      <w:lvlText w:val="%3."/>
+      <w:lvlJc w:val="right"/>
+      <w:pPr>
+        <w:ind w:left="2865" w:hanging="180"/>
+      </w:pPr>
+    </w:lvl>
+    <w:lvl w:ilvl="3" w:tplc="0416000F" w:tentative="1">
+      <w:start w:val="1"/>
+      <w:numFmt w:val="decimal"/>
+      <w:lvlText w:val="%4."/>
+      <w:lvlJc w:val="left"/>
+      <w:pPr>
+        <w:ind w:left="3585" w:hanging="360"/>
+      </w:pPr>
+    </w:lvl>
+    <w:lvl w:ilvl="4" w:tplc="04160019" w:tentative="1">
+      <w:start w:val="1"/>
+      <w:numFmt w:val="lowerLetter"/>
+      <w:lvlText w:val="%5."/>
+      <w:lvlJc w:val="left"/>
+      <w:pPr>
+        <w:ind w:left="4305" w:hanging="360"/>
+      </w:pPr>
+    </w:lvl>
+    <w:lvl w:ilvl="5" w:tplc="0416001B" w:tentative="1">
+      <w:start w:val="1"/>
+      <w:numFmt w:val="lowerRoman"/>
+      <w:lvlText w:val="%6."/>
+      <w:lvlJc w:val="right"/>
+      <w:pPr>
+        <w:ind w:left="5025" w:hanging="180"/>
+      </w:pPr>
+    </w:lvl>
+    <w:lvl w:ilvl="6" w:tplc="0416000F" w:tentative="1">
+      <w:start w:val="1"/>
+      <w:numFmt w:val="decimal"/>
+      <w:lvlText w:val="%7."/>
+      <w:lvlJc w:val="left"/>
+      <w:pPr>
+        <w:ind w:left="5745" w:hanging="360"/>
+      </w:pPr>
+    </w:lvl>
+    <w:lvl w:ilvl="7" w:tplc="04160019" w:tentative="1">
+      <w:start w:val="1"/>
+      <w:numFmt w:val="lowerLetter"/>
+      <w:lvlText w:val="%8."/>
+      <w:lvlJc w:val="left"/>
+      <w:pPr>
+        <w:ind w:left="6465" w:hanging="360"/>
+      </w:pPr>
+    </w:lvl>
+    <w:lvl w:ilvl="8" w:tplc="0416001B" w:tentative="1">
+      <w:start w:val="1"/>
+      <w:numFmt w:val="lowerRoman"/>
+      <w:lvlText w:val="%9."/>
+      <w:lvlJc w:val="right"/>
+      <w:pPr>
+        <w:ind w:left="7185" w:hanging="180"/>
       </w:pPr>
     </w:lvl>
   </w:abstractNum>
@@ -5888,7 +6898,13 @@
     <w:abstractNumId w:val="1"/>
   </w:num>
   <w:num w:numId="3">
+    <w:abstractNumId w:val="3"/>
+  </w:num>
+  <w:num w:numId="4">
     <w:abstractNumId w:val="2"/>
+  </w:num>
+  <w:num w:numId="5">
+    <w:abstractNumId w:val="4"/>
   </w:num>
 </w:numbering>
 </file>
@@ -6487,6 +7503,14 @@
       <w:szCs w:val="18"/>
     </w:rPr>
   </w:style>
+  <w:style w:type="paragraph" w:styleId="Bibliografia">
+    <w:name w:val="Bibliography"/>
+    <w:basedOn w:val="Normal"/>
+    <w:next w:val="Normal"/>
+    <w:uiPriority w:val="37"/>
+    <w:unhideWhenUsed/>
+    <w:rsid w:val="002B6E32"/>
+  </w:style>
 </w:styles>
 </file>
 
@@ -6752,7 +7776,7 @@
 </file>
 
 <file path=customXml/item1.xml><?xml version="1.0" encoding="utf-8"?>
-<b:Sources xmlns:b="http://schemas.openxmlformats.org/officeDocument/2006/bibliography" xmlns="http://schemas.openxmlformats.org/officeDocument/2006/bibliography" SelectedStyle="\ABNT_Author.XSL" StyleName="ABNT NBR 6023:2002*" Version="10">
+<b:Sources xmlns:b="http://schemas.openxmlformats.org/officeDocument/2006/bibliography" xmlns="http://schemas.openxmlformats.org/officeDocument/2006/bibliography" SelectedStyle="\ABNT_Author.XSL" StyleName="ABNT NBR 6023:2002*" Version="1">
   <b:Source>
     <b:Tag>Fre88</b:Tag>
     <b:SourceType>Report</b:SourceType>
@@ -6773,7 +7797,7 @@
     </b:Author>
     <b:Institution>University of Colorado</b:Institution>
     <b:Pages>17</b:Pages>
-    <b:RefOrder>2</b:RefOrder>
+    <b:RefOrder>1</b:RefOrder>
   </b:Source>
   <b:Source>
     <b:Tag>Tan16</b:Tag>
@@ -6797,13 +7821,36 @@
     <b:Month>dezembro</b:Month>
     <b:PeriodicalTitle>Journal of Computer and Communications</b:PeriodicalTitle>
     <b:Day>26</b:Day>
-    <b:RefOrder>1</b:RefOrder>
+    <b:RefOrder>2</b:RefOrder>
+  </b:Source>
+  <b:Source>
+    <b:Tag>Jus95</b:Tag>
+    <b:SourceType>InternetSite</b:SourceType>
+    <b:Guid>{8F273B79-B15D-41F3-AE19-C6A424E8B9E0}</b:Guid>
+    <b:Author>
+      <b:Author>
+        <b:NameList>
+          <b:Person>
+            <b:Last>Boyan</b:Last>
+            <b:First>Justin</b:First>
+            <b:Middle>A.</b:Middle>
+          </b:Person>
+        </b:NameList>
+      </b:Author>
+    </b:Author>
+    <b:Title>What is Simulated Annealing</b:Title>
+    <b:Year>1995</b:Year>
+    <b:YearAccessed>2018</b:YearAccessed>
+    <b:MonthAccessed>novembro</b:MonthAccessed>
+    <b:DayAccessed>12</b:DayAccessed>
+    <b:URL>http://www.cs.cmu.edu/afs/cs.cmu.edu/project/learn-43/lib/idauction2/.g/web/glossary/anneal.html</b:URL>
+    <b:RefOrder>3</b:RefOrder>
   </b:Source>
 </b:Sources>
 </file>
 
 <file path=customXml/itemProps1.xml><?xml version="1.0" encoding="utf-8"?>
-<ds:datastoreItem xmlns:ds="http://schemas.openxmlformats.org/officeDocument/2006/customXml" ds:itemID="{49B5FCDD-6B11-4C2A-A5FE-13D3C090763B}">
+<ds:datastoreItem xmlns:ds="http://schemas.openxmlformats.org/officeDocument/2006/customXml" ds:itemID="{46C37100-73DC-4CE1-88F1-C122D7FE1E58}">
   <ds:schemaRefs>
     <ds:schemaRef ds:uri="http://schemas.openxmlformats.org/officeDocument/2006/bibliography"/>
   </ds:schemaRefs>

</xml_diff>